<commit_message>
update docx with usecase diagrams + change date to 11th of may
</commit_message>
<xml_diff>
--- a/docs/content/text/project-plan.docx
+++ b/docs/content/text/project-plan.docx
@@ -6,26 +6,38 @@
       <w:pPr>
         <w:pStyle w:val="TitleCover"/>
       </w:pPr>
+      <w:r>
+        <w:t>Project Plan</w:t>
+      </w:r>
+    </w:p>
+    <w:p>
+      <w:pPr>
+        <w:pStyle w:val="SubtitleCover"/>
+      </w:pPr>
+      <w:r>
+        <w:t>Document Number: 01</w:t>
+      </w:r>
+    </w:p>
+    <w:p>
+      <w:pPr>
+        <w:pStyle w:val="SubtitleCover"/>
+      </w:pPr>
+      <w:r>
+        <w:t xml:space="preserve">Date: Friday, </w:t>
+      </w:r>
+      <w:r>
+        <w:t>Mai</w:t>
+      </w:r>
       <w:bookmarkStart w:id="0" w:name="_GoBack"/>
       <w:bookmarkEnd w:id="0"/>
       <w:r>
-        <w:t>Project Plan</w:t>
-      </w:r>
-    </w:p>
-    <w:p>
-      <w:pPr>
-        <w:pStyle w:val="SubtitleCover"/>
-      </w:pPr>
-      <w:r>
-        <w:t>Document Number: 01</w:t>
-      </w:r>
-    </w:p>
-    <w:p>
-      <w:pPr>
-        <w:pStyle w:val="SubtitleCover"/>
-      </w:pPr>
-      <w:r>
-        <w:t>Date: Friday, April the 17th, 2020</w:t>
+        <w:t xml:space="preserve"> the </w:t>
+      </w:r>
+      <w:r>
+        <w:t>11</w:t>
+      </w:r>
+      <w:r>
+        <w:t>th, 2020</w:t>
       </w:r>
     </w:p>
     <w:p>
@@ -213,16 +225,8 @@
         <w:rPr>
           <w:szCs w:val="22"/>
         </w:rPr>
-        <w:t xml:space="preserve">University </w:t>
-      </w:r>
-      <w:proofErr w:type="gramStart"/>
-      <w:r>
-        <w:rPr>
-          <w:szCs w:val="22"/>
-        </w:rPr>
-        <w:t>Of  Luebeck</w:t>
-      </w:r>
-      <w:proofErr w:type="gramEnd"/>
+        <w:t>University Of  Luebeck</w:t>
+      </w:r>
     </w:p>
     <w:p>
       <w:pPr>
@@ -1112,23 +1116,7 @@
           <w:szCs w:val="22"/>
           <w:lang w:val="de-DE"/>
         </w:rPr>
-        <w:t xml:space="preserve">•Second iteration due date is June 8th. 2020. 2D game model that implements a basic </w:t>
-      </w:r>
-      <w:proofErr w:type="gramStart"/>
-      <w:r>
-        <w:rPr>
-          <w:szCs w:val="22"/>
-          <w:lang w:val="de-DE"/>
-        </w:rPr>
-        <w:t>AI  to</w:t>
-      </w:r>
-      <w:proofErr w:type="gramEnd"/>
-      <w:r>
-        <w:rPr>
-          <w:szCs w:val="22"/>
-          <w:lang w:val="de-DE"/>
-        </w:rPr>
-        <w:t xml:space="preserve"> play against in single player mode.</w:t>
+        <w:t>•Second iteration due date is June 8th. 2020. 2D game model that implements a basic AI  to play against in single player mode.</w:t>
       </w:r>
     </w:p>
     <w:p>
@@ -1207,14 +1195,14 @@
       <w:pPr>
         <w:pStyle w:val="berschrift1"/>
       </w:pPr>
-      <w:bookmarkStart w:id="10" w:name="__RefHeading___Toc105487196"/>
-      <w:bookmarkStart w:id="11" w:name="_Project_Schedule"/>
-      <w:bookmarkEnd w:id="11"/>
+      <w:bookmarkStart w:id="10" w:name="_Project_Schedule"/>
+      <w:bookmarkStart w:id="11" w:name="__RefHeading___Toc105487196"/>
+      <w:bookmarkEnd w:id="10"/>
       <w:r>
         <w:lastRenderedPageBreak/>
         <w:t>Project Schedule</w:t>
       </w:r>
-      <w:bookmarkEnd w:id="10"/>
+      <w:bookmarkEnd w:id="11"/>
       <w:r>
         <w:t xml:space="preserve"> &amp; Estimates</w:t>
       </w:r>
@@ -3540,7 +3528,7 @@
             <v:path o:extrusionok="f" gradientshapeok="t" o:connecttype="rect"/>
             <o:lock v:ext="edit" aspectratio="t"/>
           </v:shapetype>
-          <v:shape id="_x0000_i1025" type="#_x0000_t75" style="width:503.15pt;height:191.45pt">
+          <v:shape id="_x0000_i1025" type="#_x0000_t75" style="width:503.25pt;height:191.25pt">
             <v:imagedata r:id="rId7" o:title="ProjectStructurePlan2"/>
           </v:shape>
         </w:pict>
@@ -3906,6 +3894,7 @@
     <w:lvl w:ilvl="0">
       <w:start w:val="1"/>
       <w:numFmt w:val="decimal"/>
+      <w:pStyle w:val="berschrift1"/>
       <w:lvlText w:val="%1."/>
       <w:lvlJc w:val="left"/>
       <w:pPr>
@@ -3924,6 +3913,7 @@
     <w:lvl w:ilvl="1">
       <w:start w:val="1"/>
       <w:numFmt w:val="decimal"/>
+      <w:pStyle w:val="berschrift2"/>
       <w:lvlText w:val="%1.%2"/>
       <w:lvlJc w:val="left"/>
       <w:pPr>
@@ -3942,6 +3932,7 @@
     <w:lvl w:ilvl="2">
       <w:start w:val="1"/>
       <w:numFmt w:val="decimal"/>
+      <w:pStyle w:val="berschrift3"/>
       <w:lvlText w:val="%1.%2.%3"/>
       <w:lvlJc w:val="left"/>
       <w:pPr>
@@ -3960,6 +3951,7 @@
     <w:lvl w:ilvl="3">
       <w:start w:val="1"/>
       <w:numFmt w:val="decimal"/>
+      <w:pStyle w:val="berschrift4"/>
       <w:lvlText w:val="%1.%2.%3.%4"/>
       <w:lvlJc w:val="left"/>
       <w:pPr>
@@ -3975,6 +3967,7 @@
     <w:lvl w:ilvl="4">
       <w:start w:val="1"/>
       <w:numFmt w:val="decimal"/>
+      <w:pStyle w:val="berschrift5"/>
       <w:lvlText w:val="%1.%2.%3.%4.%5"/>
       <w:lvlJc w:val="left"/>
       <w:pPr>
@@ -3990,6 +3983,7 @@
     <w:lvl w:ilvl="5">
       <w:start w:val="1"/>
       <w:numFmt w:val="decimal"/>
+      <w:pStyle w:val="berschrift6"/>
       <w:lvlText w:val="%1.%2.%3.%4.%5.%6"/>
       <w:lvlJc w:val="left"/>
       <w:pPr>
@@ -4005,6 +3999,7 @@
     <w:lvl w:ilvl="6">
       <w:start w:val="1"/>
       <w:numFmt w:val="decimal"/>
+      <w:pStyle w:val="berschrift7"/>
       <w:lvlText w:val="%1.%2.%3.%4.%5.%6.%7"/>
       <w:lvlJc w:val="left"/>
       <w:pPr>
@@ -4020,6 +4015,7 @@
     <w:lvl w:ilvl="7">
       <w:start w:val="1"/>
       <w:numFmt w:val="decimal"/>
+      <w:pStyle w:val="berschrift8"/>
       <w:lvlText w:val="%1.%2.%3.%4.%5.%6.%7.%8"/>
       <w:lvlJc w:val="left"/>
       <w:pPr>
@@ -4035,6 +4031,7 @@
     <w:lvl w:ilvl="8">
       <w:start w:val="1"/>
       <w:numFmt w:val="decimal"/>
+      <w:pStyle w:val="berschrift9"/>
       <w:lvlText w:val="%1.%2.%3.%4.%5.%6.%7.%8.%9"/>
       <w:lvlJc w:val="left"/>
       <w:pPr>
@@ -4689,8 +4686,8 @@
       <w:rFonts w:hint="default"/>
     </w:rPr>
   </w:style>
-  <w:style w:type="character" w:customStyle="1" w:styleId="DefaultParagraphFont">
-    <w:name w:val="Default Paragraph Font"/>
+  <w:style w:type="character" w:customStyle="1" w:styleId="Absatz-Standardschriftart1">
+    <w:name w:val="Absatz-Standardschriftart1"/>
   </w:style>
   <w:style w:type="character" w:styleId="Hyperlink">
     <w:name w:val="Hyperlink"/>
@@ -4707,7 +4704,7 @@
     </w:rPr>
   </w:style>
   <w:style w:type="character" w:customStyle="1" w:styleId="CharChar">
-    <w:name w:val=" Char Char"/>
+    <w:name w:val="Char Char"/>
     <w:rPr>
       <w:b/>
       <w:color w:val="000000"/>
@@ -4932,8 +4929,8 @@
       <w:color w:val="auto"/>
     </w:rPr>
   </w:style>
-  <w:style w:type="paragraph" w:customStyle="1" w:styleId="BalloonText">
-    <w:name w:val="Balloon Text"/>
+  <w:style w:type="paragraph" w:customStyle="1" w:styleId="Sprechblasentext1">
+    <w:name w:val="Sprechblasentext1"/>
     <w:basedOn w:val="Standard"/>
     <w:rPr>
       <w:rFonts w:ascii="Tahoma" w:hAnsi="Tahoma" w:cs="Tahoma"/>
@@ -4941,8 +4938,8 @@
       <w:szCs w:val="16"/>
     </w:rPr>
   </w:style>
-  <w:style w:type="paragraph" w:customStyle="1" w:styleId="BodyText2">
-    <w:name w:val="Body Text 2"/>
+  <w:style w:type="paragraph" w:customStyle="1" w:styleId="Textkrper21">
+    <w:name w:val="Textkörper 21"/>
     <w:basedOn w:val="Standard"/>
     <w:rPr>
       <w:i/>
@@ -4950,8 +4947,8 @@
       <w:color w:val="0000FF"/>
     </w:rPr>
   </w:style>
-  <w:style w:type="paragraph" w:customStyle="1" w:styleId="BodyText3">
-    <w:name w:val="Body Text 3"/>
+  <w:style w:type="paragraph" w:customStyle="1" w:styleId="Textkrper31">
+    <w:name w:val="Textkörper 31"/>
     <w:basedOn w:val="Standard"/>
     <w:pPr>
       <w:jc w:val="both"/>
@@ -5034,8 +5031,8 @@
       <w:sz w:val="20"/>
     </w:rPr>
   </w:style>
-  <w:style w:type="paragraph" w:customStyle="1" w:styleId="NormalWeb">
-    <w:name w:val="Normal (Web)"/>
+  <w:style w:type="paragraph" w:customStyle="1" w:styleId="StandardWeb1">
+    <w:name w:val="Standard (Web)1"/>
     <w:basedOn w:val="Standard"/>
     <w:pPr>
       <w:widowControl/>

</xml_diff>

<commit_message>
update pdfs in root dir
</commit_message>
<xml_diff>
--- a/docs/content/text/project-plan.docx
+++ b/docs/content/text/project-plan.docx
@@ -26,7 +26,10 @@
         <w:t xml:space="preserve">Date: Friday, </w:t>
       </w:r>
       <w:r>
-        <w:t>Mai</w:t>
+        <w:t>Ma</w:t>
+      </w:r>
+      <w:r>
+        <w:t>y</w:t>
       </w:r>
       <w:bookmarkStart w:id="0" w:name="_GoBack"/>
       <w:bookmarkEnd w:id="0"/>
@@ -3508,7 +3511,7 @@
         <w:pStyle w:val="Textkrper"/>
       </w:pPr>
       <w:r>
-        <w:pict>
+        <w:pict w14:anchorId="77490991">
           <v:shapetype id="_x0000_t75" coordsize="21600,21600" o:spt="75" o:preferrelative="t" path="m@4@5l@4@11@9@11@9@5xe" filled="f" stroked="f">
             <v:stroke joinstyle="miter"/>
             <v:formulas>
@@ -3528,7 +3531,7 @@
             <v:path o:extrusionok="f" gradientshapeok="t" o:connecttype="rect"/>
             <o:lock v:ext="edit" aspectratio="t"/>
           </v:shapetype>
-          <v:shape id="_x0000_i1025" type="#_x0000_t75" style="width:503.25pt;height:191.25pt">
+          <v:shape id="_x0000_i1025" type="#_x0000_t75" style="width:503.2pt;height:191.1pt">
             <v:imagedata r:id="rId7" o:title="ProjectStructurePlan2"/>
           </v:shape>
         </w:pict>

</xml_diff>